<commit_message>
APK upload and doc updated.
</commit_message>
<xml_diff>
--- a/Cowan_Ryan_S1824861.docx
+++ b/Cowan_Ryan_S1824861.docx
@@ -2,6 +2,98 @@
 <file path=word/document.xml><?xml version="1.0" encoding="utf-8"?>
 <w:document xmlns:wpc="http://schemas.microsoft.com/office/word/2010/wordprocessingCanvas" xmlns:cx="http://schemas.microsoft.com/office/drawing/2014/chartex" xmlns:cx1="http://schemas.microsoft.com/office/drawing/2015/9/8/chartex" xmlns:cx2="http://schemas.microsoft.com/office/drawing/2015/10/21/chartex" xmlns:cx3="http://schemas.microsoft.com/office/drawing/2016/5/9/chartex" xmlns:cx4="http://schemas.microsoft.com/office/drawing/2016/5/10/chartex" xmlns:cx5="http://schemas.microsoft.com/office/drawing/2016/5/11/chartex" xmlns:cx6="http://schemas.microsoft.com/office/drawing/2016/5/12/chartex" xmlns:cx7="http://schemas.microsoft.com/office/drawing/2016/5/13/chartex" xmlns:cx8="http://schemas.microsoft.com/office/drawing/2016/5/14/chartex" xmlns:mc="http://schemas.openxmlformats.org/markup-compatibility/2006" xmlns:aink="http://schemas.microsoft.com/office/drawing/2016/ink" xmlns:am3d="http://schemas.microsoft.com/office/drawing/2017/model3d" xmlns:o="urn:schemas-microsoft-com:office:office" xmlns:r="http://schemas.openxmlformats.org/officeDocument/2006/relationships" xmlns:m="http://schemas.openxmlformats.org/officeDocument/2006/math" xmlns:v="urn:schemas-microsoft-com:vml" xmlns:wp14="http://schemas.microsoft.com/office/word/2010/wordprocessingDrawing" xmlns:wp="http://schemas.openxmlformats.org/drawingml/2006/wordprocessingDrawing" xmlns:w10="urn:schemas-microsoft-com:office:word" xmlns:w="http://schemas.openxmlformats.org/wordprocessingml/2006/main" xmlns:w14="http://schemas.microsoft.com/office/word/2010/wordml" xmlns:w15="http://schemas.microsoft.com/office/word/2012/wordml" xmlns:w16cid="http://schemas.microsoft.com/office/word/2016/wordml/cid" xmlns:w16se="http://schemas.microsoft.com/office/word/2015/wordml/symex" xmlns:wpg="http://schemas.microsoft.com/office/word/2010/wordprocessingGroup" xmlns:wpi="http://schemas.microsoft.com/office/word/2010/wordprocessingInk" xmlns:wne="http://schemas.microsoft.com/office/word/2006/wordml" xmlns:wps="http://schemas.microsoft.com/office/word/2010/wordprocessingShape" mc:Ignorable="w14 w15 w16se w16cid wp14">
   <w:body>
+    <w:p>
+      <w:pPr>
+        <w:pStyle w:val="Heading1"/>
+        <w:jc w:val="center"/>
+      </w:pPr>
+      <w:r>
+        <w:t>Roadway: Scottish traffic information application</w:t>
+      </w:r>
+    </w:p>
+    <w:p/>
+    <w:p>
+      <w:pPr>
+        <w:pStyle w:val="Heading2"/>
+      </w:pPr>
+    </w:p>
+    <w:p>
+      <w:pPr>
+        <w:pStyle w:val="Heading2"/>
+        <w:rPr>
+          <w:sz w:val="22"/>
+          <w:szCs w:val="22"/>
+        </w:rPr>
+      </w:pPr>
+      <w:r>
+        <w:t xml:space="preserve">Application video: </w:t>
+      </w:r>
+      <w:hyperlink r:id="rId5" w:history="1">
+        <w:r>
+          <w:rPr>
+            <w:rStyle w:val="Hyperlink"/>
+            <w:sz w:val="22"/>
+            <w:szCs w:val="22"/>
+          </w:rPr>
+          <w:t>https://github.com/ryanmcowan/scottishroadwayapp/blob/master/Cowan_Ryan_S1824861_Video.mp4</w:t>
+        </w:r>
+      </w:hyperlink>
+    </w:p>
+    <w:p/>
+    <w:p>
+      <w:pPr>
+        <w:pStyle w:val="Heading2"/>
+      </w:pPr>
+      <w:r>
+        <w:t>Android Studio project</w:t>
+      </w:r>
+      <w:r>
+        <w:t>:</w:t>
+      </w:r>
+    </w:p>
+    <w:p>
+      <w:hyperlink r:id="rId6" w:history="1">
+        <w:r>
+          <w:rPr>
+            <w:rStyle w:val="Hyperlink"/>
+          </w:rPr>
+          <w:t>https://github.com/ryanmcowan/scottishroadwayapp/tree/master/Cowan_Ryan_S1824861</w:t>
+        </w:r>
+      </w:hyperlink>
+    </w:p>
+    <w:p/>
+    <w:p>
+      <w:pPr>
+        <w:pStyle w:val="Heading2"/>
+      </w:pPr>
+      <w:r>
+        <w:t xml:space="preserve">Application </w:t>
+      </w:r>
+      <w:r>
+        <w:t>APK:</w:t>
+      </w:r>
+    </w:p>
+    <w:p>
+      <w:hyperlink r:id="rId7" w:history="1">
+        <w:r>
+          <w:rPr>
+            <w:rStyle w:val="Hyperlink"/>
+          </w:rPr>
+          <w:t>https://github.com/ryanmcowan/scottishroadwayapp/blob/master/Cowan_Ryan_S1824861_</w:t>
+        </w:r>
+        <w:r>
+          <w:rPr>
+            <w:rStyle w:val="Hyperlink"/>
+          </w:rPr>
+          <w:t>RoadWayApp.apk</w:t>
+        </w:r>
+      </w:hyperlink>
+    </w:p>
+    <w:p>
+      <w:pPr>
+        <w:pStyle w:val="Heading1"/>
+      </w:pPr>
+    </w:p>
     <w:p>
       <w:pPr>
         <w:pStyle w:val="Heading1"/>
@@ -340,6 +432,7 @@
           </w:tcPr>
           <w:p>
             <w:r>
+              <w:lastRenderedPageBreak/>
               <w:t>Planned roadworks list</w:t>
             </w:r>
           </w:p>
@@ -542,11 +635,7 @@
               <w:t xml:space="preserve"> roadworks event</w:t>
             </w:r>
             <w:r>
-              <w:t xml:space="preserve">, the application displays details on the event – Location, start </w:t>
-            </w:r>
-            <w:r>
-              <w:lastRenderedPageBreak/>
-              <w:t>date, end date</w:t>
+              <w:t>, the application displays details on the event – Location, start date, end date</w:t>
             </w:r>
             <w:r>
               <w:t xml:space="preserve"> and delay information</w:t>
@@ -562,7 +651,6 @@
               <w:cnfStyle w:val="000000000000" w:firstRow="0" w:lastRow="0" w:firstColumn="0" w:lastColumn="0" w:oddVBand="0" w:evenVBand="0" w:oddHBand="0" w:evenHBand="0" w:firstRowFirstColumn="0" w:firstRowLastColumn="0" w:lastRowFirstColumn="0" w:lastRowLastColumn="0"/>
             </w:pPr>
             <w:r>
-              <w:lastRenderedPageBreak/>
               <w:t>The correct details are returned upon clicking on the planned road work event</w:t>
             </w:r>
           </w:p>
@@ -843,32 +931,42 @@
               <w:t>Upon clicking the menu icon</w:t>
             </w:r>
             <w:r>
-              <w:t xml:space="preserve"> user should be displayed with the side nav as an option to navigate feed tabs and browse near me</w:t>
-            </w:r>
-          </w:p>
-        </w:tc>
-        <w:tc>
-          <w:tcPr>
-            <w:tcW w:w="2254" w:type="dxa"/>
-          </w:tcPr>
-          <w:p>
-            <w:pPr>
-              <w:cnfStyle w:val="000000100000" w:firstRow="0" w:lastRow="0" w:firstColumn="0" w:lastColumn="0" w:oddVBand="0" w:evenVBand="0" w:oddHBand="1" w:evenHBand="0" w:firstRowFirstColumn="0" w:firstRowLastColumn="0" w:lastRowFirstColumn="0" w:lastRowLastColumn="0"/>
-            </w:pPr>
-            <w:r>
-              <w:t>Upon clicking the menu icon side nav was opened and navigation was possible to the individual feeds</w:t>
-            </w:r>
-          </w:p>
-        </w:tc>
-        <w:tc>
-          <w:tcPr>
-            <w:tcW w:w="2254" w:type="dxa"/>
-          </w:tcPr>
-          <w:p>
-            <w:pPr>
-              <w:cnfStyle w:val="000000100000" w:firstRow="0" w:lastRow="0" w:firstColumn="0" w:lastColumn="0" w:oddVBand="0" w:evenVBand="0" w:oddHBand="1" w:evenHBand="0" w:firstRowFirstColumn="0" w:firstRowLastColumn="0" w:lastRowFirstColumn="0" w:lastRowLastColumn="0"/>
-            </w:pPr>
-            <w:r>
+              <w:t xml:space="preserve"> user should be displayed with the </w:t>
+            </w:r>
+            <w:r>
+              <w:lastRenderedPageBreak/>
+              <w:t>side nav as an option to navigate feed tabs and browse near me</w:t>
+            </w:r>
+          </w:p>
+        </w:tc>
+        <w:tc>
+          <w:tcPr>
+            <w:tcW w:w="2254" w:type="dxa"/>
+          </w:tcPr>
+          <w:p>
+            <w:pPr>
+              <w:cnfStyle w:val="000000100000" w:firstRow="0" w:lastRow="0" w:firstColumn="0" w:lastColumn="0" w:oddVBand="0" w:evenVBand="0" w:oddHBand="1" w:evenHBand="0" w:firstRowFirstColumn="0" w:firstRowLastColumn="0" w:lastRowFirstColumn="0" w:lastRowLastColumn="0"/>
+            </w:pPr>
+            <w:r>
+              <w:lastRenderedPageBreak/>
+              <w:t xml:space="preserve">Upon clicking the menu icon side nav was opened and </w:t>
+            </w:r>
+            <w:r>
+              <w:lastRenderedPageBreak/>
+              <w:t>navigation was possible to the individual feeds</w:t>
+            </w:r>
+          </w:p>
+        </w:tc>
+        <w:tc>
+          <w:tcPr>
+            <w:tcW w:w="2254" w:type="dxa"/>
+          </w:tcPr>
+          <w:p>
+            <w:pPr>
+              <w:cnfStyle w:val="000000100000" w:firstRow="0" w:lastRow="0" w:firstColumn="0" w:lastColumn="0" w:oddVBand="0" w:evenVBand="0" w:oddHBand="1" w:evenHBand="0" w:firstRowFirstColumn="0" w:firstRowLastColumn="0" w:lastRowFirstColumn="0" w:lastRowLastColumn="0"/>
+            </w:pPr>
+            <w:r>
+              <w:lastRenderedPageBreak/>
               <w:t>Pass</w:t>
             </w:r>
           </w:p>
@@ -940,19 +1038,7 @@
               <w:cnfStyle w:val="000000000000" w:firstRow="0" w:lastRow="0" w:firstColumn="0" w:lastColumn="0" w:oddVBand="0" w:evenVBand="0" w:oddHBand="0" w:evenHBand="0" w:firstRowFirstColumn="0" w:firstRowLastColumn="0" w:lastRowFirstColumn="0" w:lastRowLastColumn="0"/>
             </w:pPr>
             <w:r>
-              <w:t>*</w:t>
-            </w:r>
-            <w:r>
-              <w:t xml:space="preserve">This is potentially due to the location of my ISP in </w:t>
-            </w:r>
-            <w:r>
-              <w:t xml:space="preserve">my </w:t>
-            </w:r>
-            <w:r>
-              <w:t>student accommodation which displays my IP as Manchester. Would have to test o</w:t>
-            </w:r>
-            <w:r>
-              <w:t>utside of the emulator on an android phone which I do not have access to at the time.</w:t>
+              <w:t>*This is potentially due to the location of my ISP in my student accommodation which displays my IP as Manchester. Would have to test outside of the emulator on an android phone which I do not have access to at the time.</w:t>
             </w:r>
           </w:p>
         </w:tc>
@@ -1036,7 +1122,6 @@
         <w:rPr>
           <w:rStyle w:val="Strong"/>
         </w:rPr>
-        <w:lastRenderedPageBreak/>
         <w:t>Landscape orientation</w:t>
       </w:r>
     </w:p>
@@ -1403,19 +1488,24 @@
               <w:cnfStyle w:val="000000000000" w:firstRow="0" w:lastRow="0" w:firstColumn="0" w:lastColumn="0" w:oddVBand="0" w:evenVBand="0" w:oddHBand="0" w:evenHBand="0" w:firstRowFirstColumn="0" w:firstRowLastColumn="0" w:lastRowFirstColumn="0" w:lastRowLastColumn="0"/>
             </w:pPr>
             <w:r>
-              <w:t>Upon clicking on an incident, the application displays details on the incident – Location, Start date, end date and delay info.</w:t>
-            </w:r>
-          </w:p>
-        </w:tc>
-        <w:tc>
-          <w:tcPr>
-            <w:tcW w:w="2254" w:type="dxa"/>
-          </w:tcPr>
-          <w:p>
-            <w:pPr>
-              <w:cnfStyle w:val="000000000000" w:firstRow="0" w:lastRow="0" w:firstColumn="0" w:lastColumn="0" w:oddVBand="0" w:evenVBand="0" w:oddHBand="0" w:evenHBand="0" w:firstRowFirstColumn="0" w:firstRowLastColumn="0" w:lastRowFirstColumn="0" w:lastRowLastColumn="0"/>
-            </w:pPr>
-            <w:r>
+              <w:t xml:space="preserve">Upon clicking on an incident, the application displays details on the incident – Location, Start date, </w:t>
+            </w:r>
+            <w:r>
+              <w:lastRenderedPageBreak/>
+              <w:t>end date and delay info.</w:t>
+            </w:r>
+          </w:p>
+        </w:tc>
+        <w:tc>
+          <w:tcPr>
+            <w:tcW w:w="2254" w:type="dxa"/>
+          </w:tcPr>
+          <w:p>
+            <w:pPr>
+              <w:cnfStyle w:val="000000000000" w:firstRow="0" w:lastRow="0" w:firstColumn="0" w:lastColumn="0" w:oddVBand="0" w:evenVBand="0" w:oddHBand="0" w:evenHBand="0" w:firstRowFirstColumn="0" w:firstRowLastColumn="0" w:lastRowFirstColumn="0" w:lastRowLastColumn="0"/>
+            </w:pPr>
+            <w:r>
+              <w:lastRenderedPageBreak/>
               <w:t xml:space="preserve">The correct details are returned upon clicking on the incident </w:t>
             </w:r>
           </w:p>
@@ -1617,24 +1707,19 @@
               <w:cnfStyle w:val="000000000000" w:firstRow="0" w:lastRow="0" w:firstColumn="0" w:lastColumn="0" w:oddVBand="0" w:evenVBand="0" w:oddHBand="0" w:evenHBand="0" w:firstRowFirstColumn="0" w:firstRowLastColumn="0" w:lastRowFirstColumn="0" w:lastRowLastColumn="0"/>
             </w:pPr>
             <w:r>
-              <w:t xml:space="preserve">Sends user to the google map page with the current event </w:t>
-            </w:r>
-            <w:r>
-              <w:lastRenderedPageBreak/>
-              <w:t>highlighted and providing more details</w:t>
-            </w:r>
-          </w:p>
-        </w:tc>
-        <w:tc>
-          <w:tcPr>
-            <w:tcW w:w="2254" w:type="dxa"/>
-          </w:tcPr>
-          <w:p>
-            <w:pPr>
-              <w:cnfStyle w:val="000000000000" w:firstRow="0" w:lastRow="0" w:firstColumn="0" w:lastColumn="0" w:oddVBand="0" w:evenVBand="0" w:oddHBand="0" w:evenHBand="0" w:firstRowFirstColumn="0" w:firstRowLastColumn="0" w:lastRowFirstColumn="0" w:lastRowLastColumn="0"/>
-            </w:pPr>
-            <w:r>
-              <w:lastRenderedPageBreak/>
+              <w:t>Sends user to the google map page with the current event highlighted and providing more details</w:t>
+            </w:r>
+          </w:p>
+        </w:tc>
+        <w:tc>
+          <w:tcPr>
+            <w:tcW w:w="2254" w:type="dxa"/>
+          </w:tcPr>
+          <w:p>
+            <w:pPr>
+              <w:cnfStyle w:val="000000000000" w:firstRow="0" w:lastRow="0" w:firstColumn="0" w:lastColumn="0" w:oddVBand="0" w:evenVBand="0" w:oddHBand="0" w:evenHBand="0" w:firstRowFirstColumn="0" w:firstRowLastColumn="0" w:lastRowFirstColumn="0" w:lastRowLastColumn="0"/>
+            </w:pPr>
+            <w:r>
               <w:t>Google maps is loaded cantered on the currently selected event</w:t>
             </w:r>
           </w:p>
@@ -1849,13 +1934,7 @@
               <w:cnfStyle w:val="000000000000" w:firstRow="0" w:lastRow="0" w:firstColumn="0" w:lastColumn="0" w:oddVBand="0" w:evenVBand="0" w:oddHBand="0" w:evenHBand="0" w:firstRowFirstColumn="0" w:firstRowLastColumn="0" w:lastRowFirstColumn="0" w:lastRowLastColumn="0"/>
             </w:pPr>
             <w:r>
-              <w:t xml:space="preserve">While choosing individual pre-set radius no feeds were displayed. </w:t>
-            </w:r>
-            <w:r>
-              <w:t>However,</w:t>
-            </w:r>
-            <w:r>
-              <w:t xml:space="preserve"> displaying all feeds worked correctly.</w:t>
+              <w:t>While choosing individual pre-set radius no feeds were displayed. However, displaying all feeds worked correctly.</w:t>
             </w:r>
           </w:p>
         </w:tc>
@@ -1881,10 +1960,11 @@
               <w:cnfStyle w:val="000000000000" w:firstRow="0" w:lastRow="0" w:firstColumn="0" w:lastColumn="0" w:oddVBand="0" w:evenVBand="0" w:oddHBand="0" w:evenHBand="0" w:firstRowFirstColumn="0" w:firstRowLastColumn="0" w:lastRowFirstColumn="0" w:lastRowLastColumn="0"/>
             </w:pPr>
             <w:r>
-              <w:t>*This is potentially due to the location of my ISP in my student accommodation which displays my IP as Manchester. Would have to test outside of the emulator on an android phone which I do not have access to at the time.</w:t>
-            </w:r>
-            <w:r>
-              <w:t xml:space="preserve"> As far as I can tell from the code there is no reason why this should not work correctly.</w:t>
+              <w:t xml:space="preserve">*This is potentially due to the location of my ISP in my student accommodation which displays my IP as </w:t>
+            </w:r>
+            <w:r>
+              <w:lastRenderedPageBreak/>
+              <w:t>Manchester. Would have to test outside of the emulator on an android phone which I do not have access to at the time. As far as I can tell from the code there is no reason why this should not work correctly.</w:t>
             </w:r>
           </w:p>
         </w:tc>
@@ -1900,6 +1980,7 @@
           </w:tcPr>
           <w:p>
             <w:r>
+              <w:lastRenderedPageBreak/>
               <w:t>Search box</w:t>
             </w:r>
           </w:p>
@@ -1913,19 +1994,7 @@
               <w:cnfStyle w:val="000000100000" w:firstRow="0" w:lastRow="0" w:firstColumn="0" w:lastColumn="0" w:oddVBand="0" w:evenVBand="0" w:oddHBand="1" w:evenHBand="0" w:firstRowFirstColumn="0" w:firstRowLastColumn="0" w:lastRowFirstColumn="0" w:lastRowLastColumn="0"/>
             </w:pPr>
             <w:r>
-              <w:t xml:space="preserve">Upon entering text into the search </w:t>
-            </w:r>
-            <w:r>
-              <w:t>box,</w:t>
-            </w:r>
-            <w:r>
-              <w:t xml:space="preserve"> the feed should be filtered. For </w:t>
-            </w:r>
-            <w:r>
-              <w:t>example,</w:t>
-            </w:r>
-            <w:r>
-              <w:t xml:space="preserve"> typing in “M6” should return events on the feed involving the M6.</w:t>
+              <w:t>Upon entering text into the search box, the feed should be filtered. For example, typing in “M6” should return events on the feed involving the M6.</w:t>
             </w:r>
           </w:p>
         </w:tc>
@@ -2091,6 +2160,7 @@
     <w:lsdException w:name="HTML Sample" w:semiHidden="1" w:unhideWhenUsed="1"/>
     <w:lsdException w:name="HTML Typewriter" w:semiHidden="1" w:unhideWhenUsed="1"/>
     <w:lsdException w:name="HTML Variable" w:semiHidden="1" w:unhideWhenUsed="1"/>
+    <w:lsdException w:name="Normal Table" w:semiHidden="1" w:unhideWhenUsed="1"/>
     <w:lsdException w:name="annotation subject" w:semiHidden="1" w:unhideWhenUsed="1"/>
     <w:lsdException w:name="No List" w:semiHidden="1" w:unhideWhenUsed="1"/>
     <w:lsdException w:name="Outline List 1" w:semiHidden="1" w:unhideWhenUsed="1"/>
@@ -2136,9 +2206,11 @@
     <w:lsdException w:name="Table Subtle 1" w:semiHidden="1" w:unhideWhenUsed="1"/>
     <w:lsdException w:name="Table Subtle 2" w:semiHidden="1" w:unhideWhenUsed="1"/>
     <w:lsdException w:name="Table Web 1" w:semiHidden="1" w:unhideWhenUsed="1"/>
+    <w:lsdException w:name="Table Web 2" w:semiHidden="1" w:unhideWhenUsed="1"/>
     <w:lsdException w:name="Table Web 3" w:semiHidden="1" w:unhideWhenUsed="1"/>
     <w:lsdException w:name="Balloon Text" w:semiHidden="1" w:unhideWhenUsed="1"/>
     <w:lsdException w:name="Table Grid" w:uiPriority="39"/>
+    <w:lsdException w:name="Table Theme" w:semiHidden="1" w:unhideWhenUsed="1"/>
     <w:lsdException w:name="Placeholder Text" w:semiHidden="1"/>
     <w:lsdException w:name="No Spacing" w:uiPriority="1" w:qFormat="1"/>
     <w:lsdException w:name="Light Shading" w:uiPriority="60"/>
@@ -2704,6 +2776,29 @@
       <w:bCs/>
     </w:rPr>
   </w:style>
+  <w:style w:type="character" w:styleId="Hyperlink">
+    <w:name w:val="Hyperlink"/>
+    <w:basedOn w:val="DefaultParagraphFont"/>
+    <w:uiPriority w:val="99"/>
+    <w:unhideWhenUsed/>
+    <w:rsid w:val="00EE2B25"/>
+    <w:rPr>
+      <w:color w:val="0000FF"/>
+      <w:u w:val="single"/>
+    </w:rPr>
+  </w:style>
+  <w:style w:type="character" w:styleId="UnresolvedMention">
+    <w:name w:val="Unresolved Mention"/>
+    <w:basedOn w:val="DefaultParagraphFont"/>
+    <w:uiPriority w:val="99"/>
+    <w:semiHidden/>
+    <w:unhideWhenUsed/>
+    <w:rsid w:val="00A862C0"/>
+    <w:rPr>
+      <w:color w:val="605E5C"/>
+      <w:shd w:val="clear" w:color="auto" w:fill="E1DFDD"/>
+    </w:rPr>
+  </w:style>
 </w:styles>
 </file>
 
@@ -2997,7 +3092,7 @@
 </file>
 
 <file path=customXml/itemProps1.xml><?xml version="1.0" encoding="utf-8"?>
-<ds:datastoreItem xmlns:ds="http://schemas.openxmlformats.org/officeDocument/2006/customXml" ds:itemID="{205149E1-8679-4500-BD54-CC8869CACCE7}">
+<ds:datastoreItem xmlns:ds="http://schemas.openxmlformats.org/officeDocument/2006/customXml" ds:itemID="{BDAA643D-8850-439F-8B95-E1F8738B2B11}">
   <ds:schemaRefs>
     <ds:schemaRef ds:uri="http://schemas.openxmlformats.org/officeDocument/2006/bibliography"/>
   </ds:schemaRefs>

</xml_diff>